<commit_message>
Brand Change, update links
</commit_message>
<xml_diff>
--- a/Instructions/CISW002 Outline and Overview.docx
+++ b/Instructions/CISW002 Outline and Overview.docx
@@ -7,7 +7,10 @@
         <w:pStyle w:val="Heading1"/>
       </w:pPr>
       <w:r>
-        <w:t>CISW002: Building Solutions with Cortana Intelligence Suite</w:t>
+        <w:t xml:space="preserve">CISW002: Building Solutions with </w:t>
+      </w:r>
+      <w:r>
+        <w:t>Microsoft Business Analytics and AI</w:t>
       </w:r>
     </w:p>
     <w:p/>
@@ -21,13 +24,19 @@
     </w:p>
     <w:p>
       <w:r>
-        <w:t>In this workshop</w:t>
-      </w:r>
-      <w:r>
-        <w:t>,</w:t>
-      </w:r>
-      <w:r>
-        <w:t xml:space="preserve"> you’ll cover a series of modules that guide you from understanding an analytics workload, using the Team Data Science Process, the Cortana Intelligence Suite Platform, the foundations of data transfer and storage, data source documentation, storage and analytics processing using various tools in a comprehensive solution. You’ll learn how to work through a real-world scenario using the Cortana Intelligence Suite tools, including the Microsoft Azure Portal, PowerShell, and Visual Studio, among others. You'll learn how to leverage the Cortana Intelligence Solution Portal to rapidly deploy a pre-configured solution, and you'll learn how to modify a solution for a real-world implementation.</w:t>
+        <w:t xml:space="preserve">In this workshop, you’ll cover a series of modules that guide you from understanding an analytics workload, using the Team Data Science Process, the </w:t>
+      </w:r>
+      <w:r>
+        <w:t>Microsoft Business Analytics and AI</w:t>
+      </w:r>
+      <w:r>
+        <w:t xml:space="preserve"> Platform, the foundations of data transfer and storage, data source documentation, storage and analytics processing using various tools in a comprehensive solution. You’ll learn how to work through a real-world scenario using the </w:t>
+      </w:r>
+      <w:r>
+        <w:t>Microsoft Business Analytics and AI</w:t>
+      </w:r>
+      <w:r>
+        <w:t xml:space="preserve"> tools, including the Microsoft Azure Portal, PowerShell, and Visual Studio, among others. You'll learn how to leverage the Cortana Intelligence Solution Portal to rapidly deploy a pre-configured solution, and you'll learn how to modify a solution for a real-world implementation.</w:t>
       </w:r>
     </w:p>
     <w:p>
@@ -45,7 +54,13 @@
     </w:p>
     <w:p>
       <w:r>
-        <w:t xml:space="preserve">The learning objectives of this module involve understanding the processes and components involved in building a solution with the Cortana Intelligence Suite. </w:t>
+        <w:t xml:space="preserve">The learning objectives of this module involve understanding the processes and components involved in building a solution with the </w:t>
+      </w:r>
+      <w:r>
+        <w:t>Microsoft Business Analytics and AI</w:t>
+      </w:r>
+      <w:r>
+        <w:t xml:space="preserve">. </w:t>
       </w:r>
       <w:r>
         <w:t>By the end of the module, s</w:t>
@@ -54,15 +69,13 @@
         <w:t xml:space="preserve">tudents should </w:t>
       </w:r>
       <w:r>
-        <w:t xml:space="preserve">be familiar with the Team Data Science Process, the Cortana Intelligence </w:t>
-      </w:r>
-      <w:proofErr w:type="gramStart"/>
-      <w:r>
-        <w:t>Platform</w:t>
-      </w:r>
-      <w:proofErr w:type="gramEnd"/>
-      <w:r>
-        <w:t xml:space="preserve"> and Azure DevOps for Data Science.</w:t>
+        <w:t xml:space="preserve">be familiar with the Team Data Science Process, the </w:t>
+      </w:r>
+      <w:r>
+        <w:t>Microsoft Business Analytics and AI</w:t>
+      </w:r>
+      <w:r>
+        <w:t xml:space="preserve"> Platform and Azure DevOps for Data Science.</w:t>
       </w:r>
     </w:p>
     <w:p>
@@ -121,15 +134,7 @@
         </w:numPr>
       </w:pPr>
       <w:r>
-        <w:t xml:space="preserve">This should take about ten minutes. It’s not entirely necessary at this point for Power BI, Visual </w:t>
-      </w:r>
-      <w:proofErr w:type="gramStart"/>
-      <w:r>
-        <w:t>Studio</w:t>
-      </w:r>
-      <w:proofErr w:type="gramEnd"/>
-      <w:r>
-        <w:t xml:space="preserve"> and Windows environments to be updated if time doesn’t allow.</w:t>
+        <w:t>This should take about ten minutes. It’s not entirely necessary at this point for Power BI, Visual Studio and Windows environments to be updated if time doesn’t allow.</w:t>
       </w:r>
     </w:p>
     <w:p>
@@ -218,6 +223,7 @@
         </w:numPr>
       </w:pPr>
       <w:r>
+        <w:lastRenderedPageBreak/>
         <w:t>This lab should take about five</w:t>
       </w:r>
       <w:r>
@@ -536,7 +542,10 @@
     </w:p>
     <w:p>
       <w:r>
-        <w:t>In this module, several important post-deployment activities are discussed in detail including: customer handoff and acceptance, altering and maintaining a solution, and monitoring and reporting on the solution. There’s also an emphasis on the solutions in the Cortana Intelligence</w:t>
+        <w:t xml:space="preserve">In this module, several important post-deployment activities are discussed in detail including: customer handoff and acceptance, altering and maintaining a solution, and monitoring and reporting on the solution. There’s also an emphasis on the solutions in the </w:t>
+      </w:r>
+      <w:r>
+        <w:t>Solutions</w:t>
       </w:r>
       <w:r>
         <w:t xml:space="preserve"> Gallery, especially</w:t>
@@ -573,6 +582,8 @@
       <w:r>
         <w:t>Less of a lab and more of some reading with a video. This exercise takes less than five minutes.</w:t>
       </w:r>
+      <w:bookmarkStart w:id="0" w:name="_GoBack"/>
+      <w:bookmarkEnd w:id="0"/>
     </w:p>
     <w:p/>
     <w:p/>

</xml_diff>